<commit_message>
update lại lần 1
</commit_message>
<xml_diff>
--- a/Dac_Ta_Yeu_Cau_PM(Nhom6)(1).docx
+++ b/Dac_Ta_Yeu_Cau_PM(Nhom6)(1).docx
@@ -2408,13 +2408,13 @@
         </w:rPr>
       </w:pPr>
     </w:p>
+    <w:bookmarkStart w:id="2" w:name="_Toc98593416"/>
     <w:p>
       <w:pPr>
         <w:pStyle w:val="Heading3"/>
         <w:spacing w:before="88"/>
         <w:ind w:left="219" w:right="499" w:firstLine="0"/>
       </w:pPr>
-      <w:bookmarkStart w:id="2" w:name="_Toc98593416"/>
       <w:r>
         <w:rPr>
           <w:noProof/>
@@ -15840,8 +15840,8 @@
         <w:tblLook w:val="04A0" w:firstRow="1" w:lastRow="0" w:firstColumn="1" w:lastColumn="0" w:noHBand="0" w:noVBand="1"/>
       </w:tblPr>
       <w:tblGrid>
-        <w:gridCol w:w="3646"/>
-        <w:gridCol w:w="6474"/>
+        <w:gridCol w:w="3633"/>
+        <w:gridCol w:w="6487"/>
       </w:tblGrid>
       <w:tr>
         <w:trPr>
@@ -16900,14 +16900,64 @@
               </w:rPr>
               <w:t>Hình , tên , giá, số lượng sản phẩm hiện có</w:t>
             </w:r>
-            <w:r>
+          </w:p>
+          <w:p>
+            <w:pPr>
+              <w:pStyle w:val="TableParagraph"/>
+              <w:numPr>
+                <w:ilvl w:val="0"/>
+                <w:numId w:val="21"/>
+              </w:numPr>
+              <w:tabs>
+                <w:tab w:val="left" w:pos="504"/>
+              </w:tabs>
+              <w:spacing w:before="76" w:line="360" w:lineRule="auto"/>
+              <w:ind w:right="116" w:hanging="618"/>
               <w:rPr>
                 <w:color w:val="0D0D0D" w:themeColor="text1" w:themeTint="F2"/>
                 <w:sz w:val="26"/>
                 <w:szCs w:val="26"/>
                 <w:lang w:val="en-US"/>
               </w:rPr>
-              <w:t>.</w:t>
+            </w:pPr>
+            <w:r>
+              <w:rPr>
+                <w:color w:val="0D0D0D" w:themeColor="text1" w:themeTint="F2"/>
+                <w:sz w:val="26"/>
+                <w:szCs w:val="26"/>
+                <w:lang w:val="en-US"/>
+              </w:rPr>
+              <w:t>Người dùng click vào hình ảnh bất kì trên trang chủ</w:t>
+            </w:r>
+          </w:p>
+          <w:p>
+            <w:pPr>
+              <w:pStyle w:val="TableParagraph"/>
+              <w:numPr>
+                <w:ilvl w:val="0"/>
+                <w:numId w:val="18"/>
+              </w:numPr>
+              <w:tabs>
+                <w:tab w:val="left" w:pos="538"/>
+                <w:tab w:val="left" w:pos="539"/>
+              </w:tabs>
+              <w:spacing w:before="76" w:line="360" w:lineRule="auto"/>
+              <w:ind w:right="116"/>
+              <w:rPr>
+                <w:color w:val="0D0D0D" w:themeColor="text1" w:themeTint="F2"/>
+                <w:sz w:val="26"/>
+                <w:szCs w:val="26"/>
+                <w:lang w:val="en-US"/>
+              </w:rPr>
+            </w:pPr>
+            <w:r>
+              <w:rPr>
+                <w:color w:val="0D0D0D" w:themeColor="text1" w:themeTint="F2"/>
+                <w:sz w:val="26"/>
+                <w:szCs w:val="26"/>
+                <w:lang w:val="en-US"/>
+              </w:rPr>
+              <w:t>Hệ thống thực hiện chuyển sang trang chi tiết sản phẩm</w:t>
             </w:r>
           </w:p>
         </w:tc>
@@ -17470,6 +17520,7 @@
                 <w:szCs w:val="26"/>
                 <w:lang w:eastAsia="en-CA"/>
               </w:rPr>
+              <w:lastRenderedPageBreak/>
               <w:t>Mô tả ngắn (Brief)</w:t>
             </w:r>
           </w:p>
@@ -17614,9 +17665,9 @@
               <w:pStyle w:val="ListParagraph"/>
               <w:numPr>
                 <w:ilvl w:val="0"/>
-                <w:numId w:val="17"/>
+                <w:numId w:val="18"/>
               </w:numPr>
-              <w:ind w:right="499"/>
+              <w:ind w:left="270" w:right="499" w:hanging="270"/>
               <w:rPr>
                 <w:color w:val="000000"/>
                 <w:sz w:val="26"/>
@@ -17675,7 +17726,6 @@
                 <w:szCs w:val="26"/>
                 <w:lang w:eastAsia="en-CA"/>
               </w:rPr>
-              <w:lastRenderedPageBreak/>
               <w:t>Kết quả</w:t>
             </w:r>
           </w:p>
@@ -18753,6 +18803,7 @@
                 <w:szCs w:val="26"/>
                 <w:lang w:val="en-US" w:eastAsia="en-CA"/>
               </w:rPr>
+              <w:lastRenderedPageBreak/>
               <w:t>nút cập nhật</w:t>
             </w:r>
           </w:p>
@@ -19860,7 +19911,7 @@
               <w:pStyle w:val="TableParagraph"/>
               <w:numPr>
                 <w:ilvl w:val="0"/>
-                <w:numId w:val="43"/>
+                <w:numId w:val="18"/>
               </w:numPr>
               <w:tabs>
                 <w:tab w:val="left" w:pos="538"/>
@@ -20128,7 +20179,26 @@
                 <w:szCs w:val="26"/>
                 <w:lang w:val="en-US" w:eastAsia="en-CA"/>
               </w:rPr>
-              <w:t xml:space="preserve">Khách hàng thêm sản phẩm mà sản phẩm đó đã hêt trong kho </w:t>
+              <w:lastRenderedPageBreak/>
+              <w:t xml:space="preserve">Khách hàng thêm sản phẩm mà sản phẩm đó đã </w:t>
+            </w:r>
+            <w:r>
+              <w:rPr>
+                <w:color w:val="000000"/>
+                <w:sz w:val="26"/>
+                <w:szCs w:val="26"/>
+                <w:lang w:val="en-US" w:eastAsia="en-CA"/>
+              </w:rPr>
+              <w:t>hết</w:t>
+            </w:r>
+            <w:r>
+              <w:rPr>
+                <w:color w:val="000000"/>
+                <w:sz w:val="26"/>
+                <w:szCs w:val="26"/>
+                <w:lang w:val="en-US" w:eastAsia="en-CA"/>
+              </w:rPr>
+              <w:t xml:space="preserve"> trong kho </w:t>
             </w:r>
           </w:p>
           <w:p>
@@ -20154,17 +20224,7 @@
                 <w:szCs w:val="26"/>
                 <w:lang w:val="en-US" w:eastAsia="en-CA"/>
               </w:rPr>
-              <w:t xml:space="preserve">Hệ thống đưa ra thông báo “sản phẩm đã hết. xin quý </w:t>
-            </w:r>
-            <w:r>
-              <w:rPr>
-                <w:color w:val="000000"/>
-                <w:sz w:val="26"/>
-                <w:szCs w:val="26"/>
-                <w:lang w:val="en-US" w:eastAsia="en-CA"/>
-              </w:rPr>
-              <w:lastRenderedPageBreak/>
-              <w:t>khách chọn sản phẩm khác”</w:t>
+              <w:t>Hệ thống đưa ra thông báo “sản phẩm đã hết. xin quý khách chọn sản phẩm khác”</w:t>
             </w:r>
             <w:r>
               <w:rPr>
@@ -42128,6 +42188,1292 @@
     </w:p>
     <w:p>
       <w:pPr>
+        <w:pStyle w:val="ListParagraph"/>
+        <w:spacing w:before="211"/>
+        <w:ind w:left="1713" w:right="499" w:firstLine="0"/>
+        <w:rPr>
+          <w:b/>
+          <w:bCs/>
+          <w:iCs/>
+          <w:sz w:val="28"/>
+          <w:szCs w:val="28"/>
+          <w:lang w:val="en-US"/>
+        </w:rPr>
+      </w:pPr>
+    </w:p>
+    <w:tbl>
+      <w:tblPr>
+        <w:tblW w:w="10338" w:type="dxa"/>
+        <w:tblInd w:w="5" w:type="dxa"/>
+        <w:tblLook w:val="04A0" w:firstRow="1" w:lastRow="0" w:firstColumn="1" w:lastColumn="0" w:noHBand="0" w:noVBand="1"/>
+      </w:tblPr>
+      <w:tblGrid>
+        <w:gridCol w:w="2729"/>
+        <w:gridCol w:w="7609"/>
+      </w:tblGrid>
+      <w:tr>
+        <w:trPr>
+          <w:trHeight w:val="564"/>
+        </w:trPr>
+        <w:tc>
+          <w:tcPr>
+            <w:tcW w:w="2729" w:type="dxa"/>
+            <w:tcBorders>
+              <w:top w:val="single" w:sz="4" w:space="0" w:color="auto"/>
+              <w:left w:val="single" w:sz="4" w:space="0" w:color="auto"/>
+              <w:bottom w:val="single" w:sz="4" w:space="0" w:color="auto"/>
+              <w:right w:val="single" w:sz="4" w:space="0" w:color="auto"/>
+            </w:tcBorders>
+            <w:noWrap/>
+            <w:vAlign w:val="center"/>
+            <w:hideMark/>
+          </w:tcPr>
+          <w:p>
+            <w:pPr>
+              <w:ind w:right="499"/>
+              <w:jc w:val="center"/>
+              <w:rPr>
+                <w:b/>
+                <w:bCs/>
+                <w:color w:val="000000"/>
+                <w:sz w:val="26"/>
+                <w:szCs w:val="26"/>
+                <w:lang w:eastAsia="en-CA"/>
+              </w:rPr>
+            </w:pPr>
+            <w:r>
+              <w:rPr>
+                <w:b/>
+                <w:bCs/>
+                <w:color w:val="000000"/>
+                <w:sz w:val="26"/>
+                <w:szCs w:val="26"/>
+                <w:lang w:eastAsia="en-CA"/>
+              </w:rPr>
+              <w:t>Mã Use case</w:t>
+            </w:r>
+          </w:p>
+        </w:tc>
+        <w:tc>
+          <w:tcPr>
+            <w:tcW w:w="7609" w:type="dxa"/>
+            <w:tcBorders>
+              <w:top w:val="single" w:sz="4" w:space="0" w:color="auto"/>
+              <w:left w:val="nil"/>
+              <w:bottom w:val="single" w:sz="4" w:space="0" w:color="auto"/>
+              <w:right w:val="single" w:sz="4" w:space="0" w:color="auto"/>
+            </w:tcBorders>
+            <w:noWrap/>
+            <w:vAlign w:val="center"/>
+            <w:hideMark/>
+          </w:tcPr>
+          <w:p>
+            <w:pPr>
+              <w:ind w:right="1038"/>
+              <w:jc w:val="center"/>
+              <w:rPr>
+                <w:color w:val="000000"/>
+                <w:sz w:val="26"/>
+                <w:szCs w:val="26"/>
+                <w:lang w:val="en-US" w:eastAsia="en-CA"/>
+              </w:rPr>
+            </w:pPr>
+            <w:r>
+              <w:rPr>
+                <w:color w:val="000000"/>
+                <w:sz w:val="26"/>
+                <w:szCs w:val="26"/>
+                <w:lang w:eastAsia="en-CA"/>
+              </w:rPr>
+              <w:t>UC-1</w:t>
+            </w:r>
+            <w:r>
+              <w:rPr>
+                <w:color w:val="000000"/>
+                <w:sz w:val="26"/>
+                <w:szCs w:val="26"/>
+                <w:lang w:val="en-US" w:eastAsia="en-CA"/>
+              </w:rPr>
+              <w:t>5</w:t>
+            </w:r>
+          </w:p>
+        </w:tc>
+      </w:tr>
+      <w:tr>
+        <w:trPr>
+          <w:trHeight w:val="558"/>
+        </w:trPr>
+        <w:tc>
+          <w:tcPr>
+            <w:tcW w:w="2729" w:type="dxa"/>
+            <w:tcBorders>
+              <w:top w:val="single" w:sz="4" w:space="0" w:color="auto"/>
+              <w:left w:val="single" w:sz="4" w:space="0" w:color="auto"/>
+              <w:bottom w:val="single" w:sz="4" w:space="0" w:color="auto"/>
+              <w:right w:val="single" w:sz="4" w:space="0" w:color="auto"/>
+            </w:tcBorders>
+            <w:noWrap/>
+            <w:vAlign w:val="center"/>
+            <w:hideMark/>
+          </w:tcPr>
+          <w:p>
+            <w:pPr>
+              <w:ind w:right="499"/>
+              <w:jc w:val="center"/>
+              <w:rPr>
+                <w:b/>
+                <w:bCs/>
+                <w:color w:val="000000"/>
+                <w:sz w:val="26"/>
+                <w:szCs w:val="26"/>
+                <w:lang w:eastAsia="en-CA"/>
+              </w:rPr>
+            </w:pPr>
+            <w:r>
+              <w:rPr>
+                <w:b/>
+                <w:bCs/>
+                <w:color w:val="000000"/>
+                <w:sz w:val="26"/>
+                <w:szCs w:val="26"/>
+                <w:lang w:eastAsia="en-CA"/>
+              </w:rPr>
+              <w:t>Tên Use case</w:t>
+            </w:r>
+          </w:p>
+        </w:tc>
+        <w:tc>
+          <w:tcPr>
+            <w:tcW w:w="7609" w:type="dxa"/>
+            <w:tcBorders>
+              <w:top w:val="single" w:sz="4" w:space="0" w:color="auto"/>
+              <w:left w:val="nil"/>
+              <w:bottom w:val="single" w:sz="4" w:space="0" w:color="auto"/>
+              <w:right w:val="single" w:sz="4" w:space="0" w:color="auto"/>
+            </w:tcBorders>
+            <w:noWrap/>
+            <w:vAlign w:val="center"/>
+            <w:hideMark/>
+          </w:tcPr>
+          <w:p>
+            <w:pPr>
+              <w:ind w:right="499"/>
+              <w:jc w:val="center"/>
+              <w:rPr>
+                <w:color w:val="000000"/>
+                <w:sz w:val="26"/>
+                <w:szCs w:val="26"/>
+                <w:lang w:val="en-US" w:eastAsia="en-CA"/>
+              </w:rPr>
+            </w:pPr>
+            <w:r>
+              <w:rPr>
+                <w:color w:val="000000"/>
+                <w:sz w:val="26"/>
+                <w:szCs w:val="26"/>
+                <w:lang w:val="en-US"/>
+              </w:rPr>
+              <w:t>Xem chi tiết đơn hàng</w:t>
+            </w:r>
+          </w:p>
+        </w:tc>
+      </w:tr>
+      <w:tr>
+        <w:trPr>
+          <w:trHeight w:val="835"/>
+        </w:trPr>
+        <w:tc>
+          <w:tcPr>
+            <w:tcW w:w="2729" w:type="dxa"/>
+            <w:tcBorders>
+              <w:top w:val="single" w:sz="4" w:space="0" w:color="auto"/>
+              <w:left w:val="single" w:sz="4" w:space="0" w:color="auto"/>
+              <w:bottom w:val="single" w:sz="4" w:space="0" w:color="auto"/>
+              <w:right w:val="single" w:sz="4" w:space="0" w:color="auto"/>
+            </w:tcBorders>
+            <w:noWrap/>
+            <w:vAlign w:val="center"/>
+            <w:hideMark/>
+          </w:tcPr>
+          <w:p>
+            <w:pPr>
+              <w:ind w:right="499"/>
+              <w:jc w:val="center"/>
+              <w:rPr>
+                <w:b/>
+                <w:bCs/>
+                <w:color w:val="000000"/>
+                <w:sz w:val="26"/>
+                <w:szCs w:val="26"/>
+                <w:lang w:eastAsia="en-CA"/>
+              </w:rPr>
+            </w:pPr>
+            <w:r>
+              <w:rPr>
+                <w:b/>
+                <w:bCs/>
+                <w:color w:val="000000"/>
+                <w:sz w:val="26"/>
+                <w:szCs w:val="26"/>
+                <w:lang w:eastAsia="en-CA"/>
+              </w:rPr>
+              <w:t>Tác nhân (Actor)</w:t>
+            </w:r>
+          </w:p>
+        </w:tc>
+        <w:tc>
+          <w:tcPr>
+            <w:tcW w:w="7609" w:type="dxa"/>
+            <w:tcBorders>
+              <w:top w:val="single" w:sz="4" w:space="0" w:color="auto"/>
+              <w:left w:val="nil"/>
+              <w:bottom w:val="single" w:sz="4" w:space="0" w:color="auto"/>
+              <w:right w:val="single" w:sz="4" w:space="0" w:color="auto"/>
+            </w:tcBorders>
+            <w:noWrap/>
+            <w:vAlign w:val="center"/>
+            <w:hideMark/>
+          </w:tcPr>
+          <w:p>
+            <w:pPr>
+              <w:ind w:right="499"/>
+              <w:jc w:val="center"/>
+              <w:rPr>
+                <w:color w:val="000000"/>
+                <w:sz w:val="26"/>
+                <w:szCs w:val="26"/>
+                <w:lang w:val="en-US" w:eastAsia="en-CA"/>
+              </w:rPr>
+            </w:pPr>
+            <w:r>
+              <w:rPr>
+                <w:color w:val="000000"/>
+                <w:sz w:val="26"/>
+                <w:szCs w:val="26"/>
+                <w:lang w:val="en-US" w:eastAsia="en-CA"/>
+              </w:rPr>
+              <w:t>Khách hàng</w:t>
+            </w:r>
+          </w:p>
+        </w:tc>
+      </w:tr>
+      <w:tr>
+        <w:trPr>
+          <w:trHeight w:val="563"/>
+        </w:trPr>
+        <w:tc>
+          <w:tcPr>
+            <w:tcW w:w="2729" w:type="dxa"/>
+            <w:tcBorders>
+              <w:top w:val="single" w:sz="4" w:space="0" w:color="auto"/>
+              <w:left w:val="single" w:sz="4" w:space="0" w:color="auto"/>
+              <w:bottom w:val="single" w:sz="4" w:space="0" w:color="auto"/>
+              <w:right w:val="single" w:sz="4" w:space="0" w:color="auto"/>
+            </w:tcBorders>
+            <w:noWrap/>
+            <w:vAlign w:val="center"/>
+            <w:hideMark/>
+          </w:tcPr>
+          <w:p>
+            <w:pPr>
+              <w:ind w:right="499"/>
+              <w:jc w:val="center"/>
+              <w:rPr>
+                <w:b/>
+                <w:bCs/>
+                <w:color w:val="000000"/>
+                <w:sz w:val="26"/>
+                <w:szCs w:val="26"/>
+                <w:lang w:eastAsia="en-CA"/>
+              </w:rPr>
+            </w:pPr>
+            <w:r>
+              <w:rPr>
+                <w:b/>
+                <w:bCs/>
+                <w:color w:val="000000"/>
+                <w:sz w:val="26"/>
+                <w:szCs w:val="26"/>
+                <w:lang w:eastAsia="en-CA"/>
+              </w:rPr>
+              <w:t>Level</w:t>
+            </w:r>
+          </w:p>
+        </w:tc>
+        <w:tc>
+          <w:tcPr>
+            <w:tcW w:w="7609" w:type="dxa"/>
+            <w:tcBorders>
+              <w:top w:val="single" w:sz="4" w:space="0" w:color="auto"/>
+              <w:left w:val="nil"/>
+              <w:bottom w:val="single" w:sz="4" w:space="0" w:color="auto"/>
+              <w:right w:val="single" w:sz="4" w:space="0" w:color="auto"/>
+            </w:tcBorders>
+            <w:noWrap/>
+            <w:vAlign w:val="center"/>
+            <w:hideMark/>
+          </w:tcPr>
+          <w:p>
+            <w:pPr>
+              <w:ind w:right="499"/>
+              <w:jc w:val="center"/>
+              <w:rPr>
+                <w:color w:val="000000"/>
+                <w:sz w:val="26"/>
+                <w:szCs w:val="26"/>
+                <w:lang w:val="en-US" w:eastAsia="en-CA"/>
+              </w:rPr>
+            </w:pPr>
+            <w:r>
+              <w:rPr>
+                <w:color w:val="000000"/>
+                <w:sz w:val="26"/>
+                <w:szCs w:val="26"/>
+                <w:lang w:val="en-US" w:eastAsia="en-CA"/>
+              </w:rPr>
+              <w:t>User Goal</w:t>
+            </w:r>
+          </w:p>
+        </w:tc>
+      </w:tr>
+      <w:tr>
+        <w:trPr>
+          <w:trHeight w:val="827"/>
+        </w:trPr>
+        <w:tc>
+          <w:tcPr>
+            <w:tcW w:w="2729" w:type="dxa"/>
+            <w:tcBorders>
+              <w:top w:val="single" w:sz="4" w:space="0" w:color="auto"/>
+              <w:left w:val="single" w:sz="4" w:space="0" w:color="auto"/>
+              <w:bottom w:val="single" w:sz="4" w:space="0" w:color="auto"/>
+              <w:right w:val="single" w:sz="4" w:space="0" w:color="auto"/>
+            </w:tcBorders>
+            <w:noWrap/>
+            <w:vAlign w:val="center"/>
+            <w:hideMark/>
+          </w:tcPr>
+          <w:p>
+            <w:pPr>
+              <w:ind w:right="499"/>
+              <w:jc w:val="center"/>
+              <w:rPr>
+                <w:b/>
+                <w:bCs/>
+                <w:color w:val="000000"/>
+                <w:sz w:val="26"/>
+                <w:szCs w:val="26"/>
+                <w:lang w:eastAsia="en-CA"/>
+              </w:rPr>
+            </w:pPr>
+            <w:r>
+              <w:rPr>
+                <w:b/>
+                <w:bCs/>
+                <w:color w:val="000000"/>
+                <w:sz w:val="26"/>
+                <w:szCs w:val="26"/>
+                <w:lang w:eastAsia="en-CA"/>
+              </w:rPr>
+              <w:t>Mô tả ngắn (Brief)</w:t>
+            </w:r>
+          </w:p>
+        </w:tc>
+        <w:tc>
+          <w:tcPr>
+            <w:tcW w:w="7609" w:type="dxa"/>
+            <w:tcBorders>
+              <w:top w:val="single" w:sz="4" w:space="0" w:color="auto"/>
+              <w:left w:val="nil"/>
+              <w:bottom w:val="single" w:sz="4" w:space="0" w:color="auto"/>
+              <w:right w:val="single" w:sz="4" w:space="0" w:color="auto"/>
+            </w:tcBorders>
+            <w:noWrap/>
+            <w:vAlign w:val="center"/>
+            <w:hideMark/>
+          </w:tcPr>
+          <w:p>
+            <w:pPr>
+              <w:pStyle w:val="ListParagraph"/>
+              <w:numPr>
+                <w:ilvl w:val="0"/>
+                <w:numId w:val="35"/>
+              </w:numPr>
+              <w:ind w:left="412" w:right="499" w:hanging="142"/>
+              <w:rPr>
+                <w:color w:val="000000"/>
+                <w:sz w:val="26"/>
+                <w:szCs w:val="26"/>
+                <w:lang w:val="en-US" w:eastAsia="en-CA"/>
+              </w:rPr>
+            </w:pPr>
+            <w:r>
+              <w:rPr>
+                <w:color w:val="000000"/>
+                <w:sz w:val="26"/>
+                <w:szCs w:val="26"/>
+              </w:rPr>
+              <w:t xml:space="preserve">Cho phép </w:t>
+            </w:r>
+            <w:r>
+              <w:rPr>
+                <w:color w:val="000000"/>
+                <w:sz w:val="26"/>
+                <w:szCs w:val="26"/>
+                <w:lang w:val="en-US"/>
+              </w:rPr>
+              <w:t>khách hàng xem chi tiết đơn hàng</w:t>
+            </w:r>
+          </w:p>
+        </w:tc>
+      </w:tr>
+      <w:tr>
+        <w:trPr>
+          <w:trHeight w:val="300"/>
+        </w:trPr>
+        <w:tc>
+          <w:tcPr>
+            <w:tcW w:w="2729" w:type="dxa"/>
+            <w:tcBorders>
+              <w:top w:val="single" w:sz="4" w:space="0" w:color="auto"/>
+              <w:left w:val="single" w:sz="4" w:space="0" w:color="auto"/>
+              <w:bottom w:val="single" w:sz="4" w:space="0" w:color="auto"/>
+              <w:right w:val="single" w:sz="4" w:space="0" w:color="auto"/>
+            </w:tcBorders>
+            <w:noWrap/>
+            <w:vAlign w:val="center"/>
+            <w:hideMark/>
+          </w:tcPr>
+          <w:p>
+            <w:pPr>
+              <w:ind w:right="499"/>
+              <w:jc w:val="center"/>
+              <w:rPr>
+                <w:b/>
+                <w:bCs/>
+                <w:color w:val="000000"/>
+                <w:sz w:val="26"/>
+                <w:szCs w:val="26"/>
+                <w:lang w:eastAsia="en-CA"/>
+              </w:rPr>
+            </w:pPr>
+            <w:r>
+              <w:rPr>
+                <w:b/>
+                <w:bCs/>
+                <w:color w:val="000000"/>
+                <w:sz w:val="26"/>
+                <w:szCs w:val="26"/>
+                <w:lang w:eastAsia="en-CA"/>
+              </w:rPr>
+              <w:t>Tiền điều kiện</w:t>
+            </w:r>
+          </w:p>
+          <w:p>
+            <w:pPr>
+              <w:ind w:right="499"/>
+              <w:jc w:val="center"/>
+              <w:rPr>
+                <w:b/>
+                <w:bCs/>
+                <w:color w:val="000000"/>
+                <w:sz w:val="26"/>
+                <w:szCs w:val="26"/>
+                <w:lang w:eastAsia="en-CA"/>
+              </w:rPr>
+            </w:pPr>
+            <w:r>
+              <w:rPr>
+                <w:b/>
+                <w:bCs/>
+                <w:color w:val="000000"/>
+                <w:sz w:val="26"/>
+                <w:szCs w:val="26"/>
+                <w:lang w:eastAsia="en-CA"/>
+              </w:rPr>
+              <w:t>(Preconditions)</w:t>
+            </w:r>
+          </w:p>
+        </w:tc>
+        <w:tc>
+          <w:tcPr>
+            <w:tcW w:w="7609" w:type="dxa"/>
+            <w:tcBorders>
+              <w:top w:val="single" w:sz="4" w:space="0" w:color="auto"/>
+              <w:left w:val="nil"/>
+              <w:bottom w:val="single" w:sz="4" w:space="0" w:color="auto"/>
+              <w:right w:val="single" w:sz="4" w:space="0" w:color="auto"/>
+            </w:tcBorders>
+            <w:noWrap/>
+            <w:vAlign w:val="center"/>
+            <w:hideMark/>
+          </w:tcPr>
+          <w:p>
+            <w:pPr>
+              <w:pStyle w:val="ListParagraph"/>
+              <w:numPr>
+                <w:ilvl w:val="0"/>
+                <w:numId w:val="35"/>
+              </w:numPr>
+              <w:spacing w:line="360" w:lineRule="auto"/>
+              <w:ind w:left="695" w:right="499" w:hanging="425"/>
+              <w:rPr>
+                <w:color w:val="000000"/>
+                <w:sz w:val="26"/>
+                <w:szCs w:val="26"/>
+                <w:lang w:eastAsia="en-CA"/>
+              </w:rPr>
+            </w:pPr>
+            <w:r>
+              <w:rPr>
+                <w:color w:val="0D0D0D" w:themeColor="text1" w:themeTint="F2"/>
+                <w:sz w:val="26"/>
+                <w:szCs w:val="26"/>
+              </w:rPr>
+              <w:t>Người này</w:t>
+            </w:r>
+            <w:r>
+              <w:rPr>
+                <w:color w:val="0D0D0D" w:themeColor="text1" w:themeTint="F2"/>
+                <w:sz w:val="26"/>
+                <w:szCs w:val="26"/>
+                <w:lang w:val="en-US"/>
+              </w:rPr>
+              <w:t xml:space="preserve"> </w:t>
+            </w:r>
+            <w:r>
+              <w:rPr>
+                <w:color w:val="0D0D0D" w:themeColor="text1" w:themeTint="F2"/>
+                <w:sz w:val="26"/>
+                <w:szCs w:val="26"/>
+              </w:rPr>
+              <w:t xml:space="preserve">đăng nhập vào hệ thống bằng tài khoản </w:t>
+            </w:r>
+            <w:r>
+              <w:rPr>
+                <w:color w:val="0D0D0D" w:themeColor="text1" w:themeTint="F2"/>
+                <w:sz w:val="26"/>
+                <w:szCs w:val="26"/>
+                <w:lang w:val="en-US"/>
+              </w:rPr>
+              <w:t>khách hàng</w:t>
+            </w:r>
+          </w:p>
+        </w:tc>
+      </w:tr>
+      <w:tr>
+        <w:trPr>
+          <w:trHeight w:val="300"/>
+        </w:trPr>
+        <w:tc>
+          <w:tcPr>
+            <w:tcW w:w="2729" w:type="dxa"/>
+            <w:tcBorders>
+              <w:top w:val="single" w:sz="4" w:space="0" w:color="auto"/>
+              <w:left w:val="single" w:sz="4" w:space="0" w:color="auto"/>
+              <w:bottom w:val="single" w:sz="4" w:space="0" w:color="auto"/>
+              <w:right w:val="single" w:sz="4" w:space="0" w:color="auto"/>
+            </w:tcBorders>
+            <w:noWrap/>
+            <w:vAlign w:val="center"/>
+            <w:hideMark/>
+          </w:tcPr>
+          <w:p>
+            <w:pPr>
+              <w:ind w:right="499"/>
+              <w:jc w:val="center"/>
+              <w:rPr>
+                <w:b/>
+                <w:bCs/>
+                <w:color w:val="000000"/>
+                <w:sz w:val="26"/>
+                <w:szCs w:val="26"/>
+                <w:lang w:eastAsia="en-CA"/>
+              </w:rPr>
+            </w:pPr>
+            <w:r>
+              <w:rPr>
+                <w:b/>
+                <w:bCs/>
+                <w:color w:val="000000"/>
+                <w:sz w:val="26"/>
+                <w:szCs w:val="26"/>
+                <w:lang w:eastAsia="en-CA"/>
+              </w:rPr>
+              <w:t>Kết quả</w:t>
+            </w:r>
+          </w:p>
+          <w:p>
+            <w:pPr>
+              <w:ind w:right="499"/>
+              <w:jc w:val="center"/>
+              <w:rPr>
+                <w:b/>
+                <w:bCs/>
+                <w:color w:val="000000"/>
+                <w:sz w:val="26"/>
+                <w:szCs w:val="26"/>
+                <w:lang w:eastAsia="en-CA"/>
+              </w:rPr>
+            </w:pPr>
+            <w:r>
+              <w:rPr>
+                <w:b/>
+                <w:bCs/>
+                <w:color w:val="000000"/>
+                <w:sz w:val="26"/>
+                <w:szCs w:val="26"/>
+                <w:lang w:eastAsia="en-CA"/>
+              </w:rPr>
+              <w:t>(Postconditions)</w:t>
+            </w:r>
+          </w:p>
+        </w:tc>
+        <w:tc>
+          <w:tcPr>
+            <w:tcW w:w="7609" w:type="dxa"/>
+            <w:tcBorders>
+              <w:top w:val="single" w:sz="4" w:space="0" w:color="auto"/>
+              <w:left w:val="nil"/>
+              <w:bottom w:val="single" w:sz="4" w:space="0" w:color="auto"/>
+              <w:right w:val="single" w:sz="4" w:space="0" w:color="auto"/>
+            </w:tcBorders>
+            <w:noWrap/>
+            <w:vAlign w:val="center"/>
+            <w:hideMark/>
+          </w:tcPr>
+          <w:p>
+            <w:pPr>
+              <w:pStyle w:val="ListParagraph"/>
+              <w:numPr>
+                <w:ilvl w:val="0"/>
+                <w:numId w:val="35"/>
+              </w:numPr>
+              <w:ind w:left="695" w:right="499" w:hanging="425"/>
+              <w:rPr>
+                <w:color w:val="000000"/>
+                <w:sz w:val="26"/>
+                <w:szCs w:val="26"/>
+                <w:lang w:eastAsia="en-CA"/>
+              </w:rPr>
+            </w:pPr>
+            <w:r>
+              <w:rPr>
+                <w:color w:val="000000"/>
+                <w:sz w:val="26"/>
+                <w:szCs w:val="26"/>
+                <w:lang w:val="en-US" w:eastAsia="en-CA"/>
+              </w:rPr>
+              <w:t>Khách hàng đã xem chi tiết đơn hàng</w:t>
+            </w:r>
+          </w:p>
+        </w:tc>
+      </w:tr>
+      <w:tr>
+        <w:trPr>
+          <w:trHeight w:val="300"/>
+        </w:trPr>
+        <w:tc>
+          <w:tcPr>
+            <w:tcW w:w="2729" w:type="dxa"/>
+            <w:tcBorders>
+              <w:top w:val="single" w:sz="4" w:space="0" w:color="auto"/>
+              <w:left w:val="single" w:sz="4" w:space="0" w:color="auto"/>
+              <w:bottom w:val="single" w:sz="4" w:space="0" w:color="auto"/>
+              <w:right w:val="single" w:sz="4" w:space="0" w:color="auto"/>
+            </w:tcBorders>
+            <w:noWrap/>
+            <w:vAlign w:val="center"/>
+            <w:hideMark/>
+          </w:tcPr>
+          <w:p>
+            <w:pPr>
+              <w:ind w:right="499"/>
+              <w:jc w:val="center"/>
+              <w:rPr>
+                <w:b/>
+                <w:bCs/>
+                <w:color w:val="000000"/>
+                <w:sz w:val="26"/>
+                <w:szCs w:val="26"/>
+                <w:lang w:eastAsia="en-CA"/>
+              </w:rPr>
+            </w:pPr>
+            <w:r>
+              <w:rPr>
+                <w:b/>
+                <w:bCs/>
+                <w:color w:val="000000"/>
+                <w:sz w:val="26"/>
+                <w:szCs w:val="26"/>
+                <w:lang w:eastAsia="en-CA"/>
+              </w:rPr>
+              <w:t>Điều</w:t>
+            </w:r>
+            <w:r>
+              <w:rPr>
+                <w:b/>
+                <w:bCs/>
+                <w:color w:val="000000"/>
+                <w:sz w:val="26"/>
+                <w:szCs w:val="26"/>
+                <w:lang w:eastAsia="en-CA"/>
+              </w:rPr>
+              <w:tab/>
+              <w:t>kiện</w:t>
+            </w:r>
+            <w:r>
+              <w:rPr>
+                <w:b/>
+                <w:bCs/>
+                <w:color w:val="000000"/>
+                <w:sz w:val="26"/>
+                <w:szCs w:val="26"/>
+                <w:lang w:eastAsia="en-CA"/>
+              </w:rPr>
+              <w:tab/>
+              <w:t>kích hoạt use case</w:t>
+            </w:r>
+          </w:p>
+          <w:p>
+            <w:pPr>
+              <w:ind w:right="499"/>
+              <w:jc w:val="center"/>
+              <w:rPr>
+                <w:b/>
+                <w:bCs/>
+                <w:color w:val="000000"/>
+                <w:sz w:val="26"/>
+                <w:szCs w:val="26"/>
+                <w:lang w:eastAsia="en-CA"/>
+              </w:rPr>
+            </w:pPr>
+            <w:r>
+              <w:rPr>
+                <w:b/>
+                <w:bCs/>
+                <w:color w:val="000000"/>
+                <w:sz w:val="26"/>
+                <w:szCs w:val="26"/>
+                <w:lang w:eastAsia="en-CA"/>
+              </w:rPr>
+              <w:t>(Triggers – specific business event)</w:t>
+            </w:r>
+          </w:p>
+        </w:tc>
+        <w:tc>
+          <w:tcPr>
+            <w:tcW w:w="7609" w:type="dxa"/>
+            <w:tcBorders>
+              <w:top w:val="single" w:sz="4" w:space="0" w:color="auto"/>
+              <w:left w:val="nil"/>
+              <w:bottom w:val="single" w:sz="4" w:space="0" w:color="auto"/>
+              <w:right w:val="single" w:sz="4" w:space="0" w:color="auto"/>
+            </w:tcBorders>
+            <w:noWrap/>
+            <w:vAlign w:val="center"/>
+            <w:hideMark/>
+          </w:tcPr>
+          <w:p>
+            <w:pPr>
+              <w:pStyle w:val="ListParagraph"/>
+              <w:ind w:left="695" w:right="499" w:firstLine="0"/>
+              <w:rPr>
+                <w:color w:val="000000"/>
+                <w:sz w:val="26"/>
+                <w:szCs w:val="26"/>
+                <w:lang w:eastAsia="en-CA"/>
+              </w:rPr>
+            </w:pPr>
+          </w:p>
+        </w:tc>
+      </w:tr>
+      <w:tr>
+        <w:trPr>
+          <w:trHeight w:val="2273"/>
+        </w:trPr>
+        <w:tc>
+          <w:tcPr>
+            <w:tcW w:w="2729" w:type="dxa"/>
+            <w:tcBorders>
+              <w:top w:val="single" w:sz="4" w:space="0" w:color="auto"/>
+              <w:left w:val="single" w:sz="4" w:space="0" w:color="auto"/>
+              <w:bottom w:val="single" w:sz="4" w:space="0" w:color="auto"/>
+              <w:right w:val="single" w:sz="4" w:space="0" w:color="auto"/>
+            </w:tcBorders>
+            <w:noWrap/>
+            <w:vAlign w:val="center"/>
+            <w:hideMark/>
+          </w:tcPr>
+          <w:p>
+            <w:pPr>
+              <w:ind w:right="499"/>
+              <w:jc w:val="center"/>
+              <w:rPr>
+                <w:b/>
+                <w:bCs/>
+                <w:color w:val="000000"/>
+                <w:sz w:val="26"/>
+                <w:szCs w:val="26"/>
+                <w:lang w:eastAsia="en-CA"/>
+              </w:rPr>
+            </w:pPr>
+            <w:r>
+              <w:rPr>
+                <w:b/>
+                <w:bCs/>
+                <w:color w:val="000000"/>
+                <w:sz w:val="26"/>
+                <w:szCs w:val="26"/>
+                <w:lang w:eastAsia="en-CA"/>
+              </w:rPr>
+              <w:t>Luồng</w:t>
+            </w:r>
+            <w:r>
+              <w:rPr>
+                <w:b/>
+                <w:bCs/>
+                <w:color w:val="000000"/>
+                <w:sz w:val="26"/>
+                <w:szCs w:val="26"/>
+                <w:lang w:eastAsia="en-CA"/>
+              </w:rPr>
+              <w:t xml:space="preserve">  </w:t>
+            </w:r>
+            <w:r>
+              <w:rPr>
+                <w:b/>
+                <w:bCs/>
+                <w:color w:val="000000"/>
+                <w:sz w:val="26"/>
+                <w:szCs w:val="26"/>
+                <w:lang w:eastAsia="en-CA"/>
+              </w:rPr>
+              <w:t>sự</w:t>
+            </w:r>
+            <w:r>
+              <w:rPr>
+                <w:b/>
+                <w:bCs/>
+                <w:color w:val="000000"/>
+                <w:sz w:val="26"/>
+                <w:szCs w:val="26"/>
+                <w:lang w:eastAsia="en-CA"/>
+              </w:rPr>
+              <w:t xml:space="preserve"> </w:t>
+            </w:r>
+            <w:r>
+              <w:rPr>
+                <w:b/>
+                <w:bCs/>
+                <w:color w:val="000000"/>
+                <w:sz w:val="26"/>
+                <w:szCs w:val="26"/>
+                <w:lang w:eastAsia="en-CA"/>
+              </w:rPr>
+              <w:t>kiện chính</w:t>
+            </w:r>
+          </w:p>
+          <w:p>
+            <w:pPr>
+              <w:ind w:right="499"/>
+              <w:jc w:val="center"/>
+              <w:rPr>
+                <w:b/>
+                <w:bCs/>
+                <w:color w:val="000000"/>
+                <w:sz w:val="26"/>
+                <w:szCs w:val="26"/>
+                <w:lang w:eastAsia="en-CA"/>
+              </w:rPr>
+            </w:pPr>
+            <w:r>
+              <w:rPr>
+                <w:b/>
+                <w:bCs/>
+                <w:color w:val="000000"/>
+                <w:sz w:val="26"/>
+                <w:szCs w:val="26"/>
+                <w:lang w:eastAsia="en-CA"/>
+              </w:rPr>
+              <w:t>(Main</w:t>
+            </w:r>
+            <w:r>
+              <w:rPr>
+                <w:b/>
+                <w:bCs/>
+                <w:color w:val="000000"/>
+                <w:sz w:val="26"/>
+                <w:szCs w:val="26"/>
+                <w:lang w:eastAsia="en-CA"/>
+              </w:rPr>
+              <w:tab/>
+              <w:t>scenario, basic flow)</w:t>
+            </w:r>
+          </w:p>
+        </w:tc>
+        <w:tc>
+          <w:tcPr>
+            <w:tcW w:w="7609" w:type="dxa"/>
+            <w:tcBorders>
+              <w:top w:val="single" w:sz="4" w:space="0" w:color="auto"/>
+              <w:left w:val="nil"/>
+              <w:bottom w:val="single" w:sz="4" w:space="0" w:color="auto"/>
+              <w:right w:val="single" w:sz="4" w:space="0" w:color="auto"/>
+            </w:tcBorders>
+            <w:noWrap/>
+            <w:vAlign w:val="center"/>
+            <w:hideMark/>
+          </w:tcPr>
+          <w:p>
+            <w:pPr>
+              <w:pStyle w:val="ListParagraph"/>
+              <w:widowControl/>
+              <w:numPr>
+                <w:ilvl w:val="0"/>
+                <w:numId w:val="62"/>
+              </w:numPr>
+              <w:autoSpaceDE/>
+              <w:autoSpaceDN/>
+              <w:spacing w:after="57" w:line="360" w:lineRule="auto"/>
+              <w:ind w:left="695" w:hanging="283"/>
+              <w:rPr>
+                <w:color w:val="000000"/>
+                <w:sz w:val="26"/>
+                <w:szCs w:val="26"/>
+                <w:lang w:val="en-US" w:eastAsia="en-CA"/>
+              </w:rPr>
+            </w:pPr>
+            <w:r>
+              <w:rPr>
+                <w:color w:val="000000"/>
+                <w:sz w:val="26"/>
+                <w:szCs w:val="26"/>
+                <w:lang w:val="en-US" w:eastAsia="en-CA"/>
+              </w:rPr>
+              <w:t>Khách hàng hover vào tên người dùng và chọn thông tin đơn hàng</w:t>
+            </w:r>
+          </w:p>
+          <w:p>
+            <w:pPr>
+              <w:pStyle w:val="ListParagraph"/>
+              <w:widowControl/>
+              <w:numPr>
+                <w:ilvl w:val="0"/>
+                <w:numId w:val="35"/>
+              </w:numPr>
+              <w:autoSpaceDE/>
+              <w:autoSpaceDN/>
+              <w:spacing w:after="57" w:line="360" w:lineRule="auto"/>
+              <w:rPr>
+                <w:color w:val="000000"/>
+                <w:sz w:val="26"/>
+                <w:szCs w:val="26"/>
+                <w:lang w:val="en-US" w:eastAsia="en-CA"/>
+              </w:rPr>
+            </w:pPr>
+            <w:r>
+              <w:rPr>
+                <w:color w:val="000000"/>
+                <w:sz w:val="26"/>
+                <w:szCs w:val="26"/>
+                <w:lang w:val="en-US" w:eastAsia="en-CA"/>
+              </w:rPr>
+              <w:t>Hệ thống chuyển sang trang thông tin hóa đơn gồm:</w:t>
+            </w:r>
+          </w:p>
+          <w:p>
+            <w:pPr>
+              <w:pStyle w:val="ListParagraph"/>
+              <w:widowControl/>
+              <w:autoSpaceDE/>
+              <w:autoSpaceDN/>
+              <w:spacing w:after="57" w:line="360" w:lineRule="auto"/>
+              <w:ind w:left="1500" w:firstLine="0"/>
+              <w:rPr>
+                <w:color w:val="000000"/>
+                <w:sz w:val="26"/>
+                <w:szCs w:val="26"/>
+                <w:lang w:val="en-US" w:eastAsia="en-CA"/>
+              </w:rPr>
+            </w:pPr>
+            <w:r>
+              <w:rPr>
+                <w:color w:val="000000"/>
+                <w:sz w:val="26"/>
+                <w:szCs w:val="26"/>
+                <w:lang w:val="en-US" w:eastAsia="en-CA"/>
+              </w:rPr>
+              <w:t>+Lable tên trang chi tiết hóa đơn</w:t>
+            </w:r>
+          </w:p>
+          <w:p>
+            <w:pPr>
+              <w:pStyle w:val="ListParagraph"/>
+              <w:widowControl/>
+              <w:autoSpaceDE/>
+              <w:autoSpaceDN/>
+              <w:spacing w:after="57" w:line="360" w:lineRule="auto"/>
+              <w:ind w:left="1500" w:firstLine="0"/>
+              <w:rPr>
+                <w:color w:val="000000"/>
+                <w:sz w:val="26"/>
+                <w:szCs w:val="26"/>
+                <w:lang w:val="en-US" w:eastAsia="en-CA"/>
+              </w:rPr>
+            </w:pPr>
+            <w:r>
+              <w:rPr>
+                <w:color w:val="000000"/>
+                <w:sz w:val="26"/>
+                <w:szCs w:val="26"/>
+                <w:lang w:val="en-US" w:eastAsia="en-CA"/>
+              </w:rPr>
+              <w:t>+1 table gồm các cột:(Sản phẩm, số lượng, Tạm tính, trạng thái đơn hàng, thông tin đơn hàng, tổng tiền</w:t>
+            </w:r>
+          </w:p>
+          <w:p>
+            <w:pPr>
+              <w:pStyle w:val="ListParagraph"/>
+              <w:widowControl/>
+              <w:autoSpaceDE/>
+              <w:autoSpaceDN/>
+              <w:spacing w:after="57" w:line="360" w:lineRule="auto"/>
+              <w:ind w:left="1500" w:firstLine="0"/>
+              <w:rPr>
+                <w:color w:val="000000"/>
+                <w:sz w:val="26"/>
+                <w:szCs w:val="26"/>
+                <w:lang w:val="en-US" w:eastAsia="en-CA"/>
+              </w:rPr>
+            </w:pPr>
+            <w:r>
+              <w:rPr>
+                <w:color w:val="000000"/>
+                <w:sz w:val="26"/>
+                <w:szCs w:val="26"/>
+                <w:lang w:val="en-US" w:eastAsia="en-CA"/>
+              </w:rPr>
+              <w:t>+1 button tiếp tục mua sắm</w:t>
+            </w:r>
+          </w:p>
+          <w:p>
+            <w:pPr>
+              <w:pStyle w:val="ListParagraph"/>
+              <w:widowControl/>
+              <w:numPr>
+                <w:ilvl w:val="0"/>
+                <w:numId w:val="62"/>
+              </w:numPr>
+              <w:autoSpaceDE/>
+              <w:autoSpaceDN/>
+              <w:spacing w:after="57" w:line="360" w:lineRule="auto"/>
+              <w:ind w:left="837" w:hanging="284"/>
+              <w:rPr>
+                <w:color w:val="000000"/>
+                <w:sz w:val="26"/>
+                <w:szCs w:val="26"/>
+                <w:lang w:val="en-US" w:eastAsia="en-CA"/>
+              </w:rPr>
+            </w:pPr>
+            <w:r>
+              <w:rPr>
+                <w:color w:val="000000"/>
+                <w:sz w:val="26"/>
+                <w:szCs w:val="26"/>
+                <w:lang w:val="en-US" w:eastAsia="en-CA"/>
+              </w:rPr>
+              <w:t xml:space="preserve">Khách hàng bấm vào button tiếp tục mua sắm </w:t>
+            </w:r>
+          </w:p>
+          <w:p>
+            <w:pPr>
+              <w:pStyle w:val="ListParagraph"/>
+              <w:widowControl/>
+              <w:numPr>
+                <w:ilvl w:val="0"/>
+                <w:numId w:val="35"/>
+              </w:numPr>
+              <w:autoSpaceDE/>
+              <w:autoSpaceDN/>
+              <w:spacing w:after="57" w:line="360" w:lineRule="auto"/>
+              <w:rPr>
+                <w:color w:val="000000"/>
+                <w:sz w:val="26"/>
+                <w:szCs w:val="26"/>
+                <w:lang w:val="en-US" w:eastAsia="en-CA"/>
+              </w:rPr>
+            </w:pPr>
+            <w:r>
+              <w:rPr>
+                <w:color w:val="000000"/>
+                <w:sz w:val="26"/>
+                <w:szCs w:val="26"/>
+                <w:lang w:val="en-US" w:eastAsia="en-CA"/>
+              </w:rPr>
+              <w:t>Hệ thống chuyển lại trang chủ</w:t>
+            </w:r>
+          </w:p>
+        </w:tc>
+      </w:tr>
+      <w:tr>
+        <w:trPr>
+          <w:trHeight w:val="1412"/>
+        </w:trPr>
+        <w:tc>
+          <w:tcPr>
+            <w:tcW w:w="2729" w:type="dxa"/>
+            <w:tcBorders>
+              <w:top w:val="single" w:sz="4" w:space="0" w:color="auto"/>
+              <w:left w:val="single" w:sz="4" w:space="0" w:color="auto"/>
+              <w:bottom w:val="single" w:sz="4" w:space="0" w:color="auto"/>
+              <w:right w:val="single" w:sz="4" w:space="0" w:color="auto"/>
+            </w:tcBorders>
+            <w:noWrap/>
+            <w:vAlign w:val="center"/>
+            <w:hideMark/>
+          </w:tcPr>
+          <w:p>
+            <w:pPr>
+              <w:ind w:right="499"/>
+              <w:jc w:val="center"/>
+              <w:rPr>
+                <w:b/>
+                <w:bCs/>
+                <w:color w:val="000000"/>
+                <w:sz w:val="26"/>
+                <w:szCs w:val="26"/>
+                <w:lang w:eastAsia="en-CA"/>
+              </w:rPr>
+            </w:pPr>
+            <w:r>
+              <w:rPr>
+                <w:b/>
+                <w:bCs/>
+                <w:color w:val="000000"/>
+                <w:sz w:val="26"/>
+                <w:szCs w:val="26"/>
+                <w:lang w:eastAsia="en-CA"/>
+              </w:rPr>
+              <w:t>Luồng</w:t>
+            </w:r>
+            <w:r>
+              <w:rPr>
+                <w:b/>
+                <w:bCs/>
+                <w:color w:val="000000"/>
+                <w:sz w:val="26"/>
+                <w:szCs w:val="26"/>
+                <w:lang w:val="en-US" w:eastAsia="en-CA"/>
+              </w:rPr>
+              <w:t xml:space="preserve"> </w:t>
+            </w:r>
+            <w:r>
+              <w:rPr>
+                <w:b/>
+                <w:bCs/>
+                <w:color w:val="000000"/>
+                <w:sz w:val="26"/>
+                <w:szCs w:val="26"/>
+                <w:lang w:eastAsia="en-CA"/>
+              </w:rPr>
+              <w:t>sự</w:t>
+            </w:r>
+            <w:r>
+              <w:rPr>
+                <w:b/>
+                <w:bCs/>
+                <w:color w:val="000000"/>
+                <w:sz w:val="26"/>
+                <w:szCs w:val="26"/>
+                <w:lang w:val="en-US" w:eastAsia="en-CA"/>
+              </w:rPr>
+              <w:t xml:space="preserve"> </w:t>
+            </w:r>
+            <w:r>
+              <w:rPr>
+                <w:b/>
+                <w:bCs/>
+                <w:color w:val="000000"/>
+                <w:sz w:val="26"/>
+                <w:szCs w:val="26"/>
+                <w:lang w:eastAsia="en-CA"/>
+              </w:rPr>
+              <w:t>kiện phụ</w:t>
+            </w:r>
+          </w:p>
+          <w:p>
+            <w:pPr>
+              <w:ind w:right="499"/>
+              <w:jc w:val="center"/>
+              <w:rPr>
+                <w:b/>
+                <w:bCs/>
+                <w:color w:val="000000"/>
+                <w:sz w:val="26"/>
+                <w:szCs w:val="26"/>
+                <w:lang w:eastAsia="en-CA"/>
+              </w:rPr>
+            </w:pPr>
+            <w:r>
+              <w:rPr>
+                <w:b/>
+                <w:bCs/>
+                <w:color w:val="000000"/>
+                <w:sz w:val="26"/>
+                <w:szCs w:val="26"/>
+                <w:lang w:eastAsia="en-CA"/>
+              </w:rPr>
+              <w:t>(Extensions)</w:t>
+            </w:r>
+          </w:p>
+        </w:tc>
+        <w:tc>
+          <w:tcPr>
+            <w:tcW w:w="7609" w:type="dxa"/>
+            <w:tcBorders>
+              <w:top w:val="single" w:sz="4" w:space="0" w:color="auto"/>
+              <w:left w:val="nil"/>
+              <w:bottom w:val="single" w:sz="4" w:space="0" w:color="auto"/>
+              <w:right w:val="single" w:sz="4" w:space="0" w:color="auto"/>
+            </w:tcBorders>
+            <w:noWrap/>
+            <w:vAlign w:val="center"/>
+            <w:hideMark/>
+          </w:tcPr>
+          <w:p>
+            <w:pPr>
+              <w:pStyle w:val="ListParagraph"/>
+              <w:spacing w:after="97"/>
+              <w:ind w:left="1500" w:firstLine="0"/>
+              <w:rPr>
+                <w:rFonts w:ascii="Calibri" w:eastAsia="Calibri" w:hAnsi="Calibri" w:cs="Calibri"/>
+                <w:sz w:val="26"/>
+                <w:szCs w:val="26"/>
+                <w:lang w:val="en-US"/>
+              </w:rPr>
+            </w:pPr>
+          </w:p>
+        </w:tc>
+      </w:tr>
+    </w:tbl>
+    <w:p>
+      <w:pPr>
+        <w:pStyle w:val="ListParagraph"/>
+        <w:spacing w:before="211"/>
+        <w:ind w:left="0" w:right="499" w:firstLine="0"/>
+        <w:rPr>
+          <w:b/>
+          <w:bCs/>
+          <w:iCs/>
+          <w:sz w:val="28"/>
+          <w:szCs w:val="28"/>
+          <w:lang w:val="en-US"/>
+        </w:rPr>
+      </w:pPr>
+    </w:p>
+    <w:p>
+      <w:pPr>
         <w:spacing w:before="211"/>
         <w:ind w:left="219" w:right="499"/>
         <w:rPr>
@@ -42140,7 +43486,6 @@
           <w:i/>
           <w:sz w:val="26"/>
         </w:rPr>
-        <w:lastRenderedPageBreak/>
         <w:t>&lt;Bổ</w:t>
       </w:r>
       <w:r>
@@ -42918,62 +44263,6 @@
           <w:sz w:val="26"/>
         </w:rPr>
       </w:pPr>
-    </w:p>
-    <w:p>
-      <w:pPr>
-        <w:tabs>
-          <w:tab w:val="left" w:pos="939"/>
-          <w:tab w:val="left" w:pos="940"/>
-        </w:tabs>
-        <w:spacing w:line="387" w:lineRule="exact"/>
-        <w:ind w:right="499"/>
-        <w:rPr>
-          <w:sz w:val="26"/>
-          <w:lang w:val="en-US"/>
-        </w:rPr>
-      </w:pPr>
-      <w:r>
-        <w:rPr>
-          <w:sz w:val="26"/>
-          <w:lang w:val="en-US"/>
-        </w:rPr>
-        <w:t>(Sửa lại các luồng chức năng phụ)</w:t>
-      </w:r>
-    </w:p>
-    <w:p>
-      <w:pPr>
-        <w:tabs>
-          <w:tab w:val="left" w:pos="939"/>
-          <w:tab w:val="left" w:pos="940"/>
-        </w:tabs>
-        <w:spacing w:line="387" w:lineRule="exact"/>
-        <w:ind w:right="499"/>
-        <w:rPr>
-          <w:sz w:val="26"/>
-          <w:lang w:val="en-US"/>
-        </w:rPr>
-      </w:pPr>
-    </w:p>
-    <w:p>
-      <w:pPr>
-        <w:tabs>
-          <w:tab w:val="left" w:pos="939"/>
-          <w:tab w:val="left" w:pos="940"/>
-        </w:tabs>
-        <w:spacing w:line="387" w:lineRule="exact"/>
-        <w:ind w:right="499"/>
-        <w:rPr>
-          <w:sz w:val="26"/>
-          <w:lang w:val="en-US"/>
-        </w:rPr>
-      </w:pPr>
-      <w:r>
-        <w:rPr>
-          <w:sz w:val="26"/>
-          <w:lang w:val="en-US"/>
-        </w:rPr>
-        <w:t>Khâu quản lí</w:t>
-      </w:r>
     </w:p>
     <w:p>
       <w:pPr>
@@ -50471,6 +51760,95 @@
     </w:lvl>
   </w:abstractNum>
   <w:abstractNum w:abstractNumId="53" w15:restartNumberingAfterBreak="0">
+    <w:nsid w:val="6DB80CC6"/>
+    <w:multiLevelType w:val="hybridMultilevel"/>
+    <w:tmpl w:val="79041368"/>
+    <w:lvl w:ilvl="0" w:tplc="684C894A">
+      <w:start w:val="1"/>
+      <w:numFmt w:val="decimal"/>
+      <w:lvlText w:val="%1."/>
+      <w:lvlJc w:val="left"/>
+      <w:pPr>
+        <w:ind w:left="1860" w:hanging="360"/>
+      </w:pPr>
+      <w:rPr>
+        <w:rFonts w:hint="default"/>
+      </w:rPr>
+    </w:lvl>
+    <w:lvl w:ilvl="1" w:tplc="04090019" w:tentative="1">
+      <w:start w:val="1"/>
+      <w:numFmt w:val="lowerLetter"/>
+      <w:lvlText w:val="%2."/>
+      <w:lvlJc w:val="left"/>
+      <w:pPr>
+        <w:ind w:left="2580" w:hanging="360"/>
+      </w:pPr>
+    </w:lvl>
+    <w:lvl w:ilvl="2" w:tplc="0409001B" w:tentative="1">
+      <w:start w:val="1"/>
+      <w:numFmt w:val="lowerRoman"/>
+      <w:lvlText w:val="%3."/>
+      <w:lvlJc w:val="right"/>
+      <w:pPr>
+        <w:ind w:left="3300" w:hanging="180"/>
+      </w:pPr>
+    </w:lvl>
+    <w:lvl w:ilvl="3" w:tplc="0409000F" w:tentative="1">
+      <w:start w:val="1"/>
+      <w:numFmt w:val="decimal"/>
+      <w:lvlText w:val="%4."/>
+      <w:lvlJc w:val="left"/>
+      <w:pPr>
+        <w:ind w:left="4020" w:hanging="360"/>
+      </w:pPr>
+    </w:lvl>
+    <w:lvl w:ilvl="4" w:tplc="04090019" w:tentative="1">
+      <w:start w:val="1"/>
+      <w:numFmt w:val="lowerLetter"/>
+      <w:lvlText w:val="%5."/>
+      <w:lvlJc w:val="left"/>
+      <w:pPr>
+        <w:ind w:left="4740" w:hanging="360"/>
+      </w:pPr>
+    </w:lvl>
+    <w:lvl w:ilvl="5" w:tplc="0409001B" w:tentative="1">
+      <w:start w:val="1"/>
+      <w:numFmt w:val="lowerRoman"/>
+      <w:lvlText w:val="%6."/>
+      <w:lvlJc w:val="right"/>
+      <w:pPr>
+        <w:ind w:left="5460" w:hanging="180"/>
+      </w:pPr>
+    </w:lvl>
+    <w:lvl w:ilvl="6" w:tplc="0409000F" w:tentative="1">
+      <w:start w:val="1"/>
+      <w:numFmt w:val="decimal"/>
+      <w:lvlText w:val="%7."/>
+      <w:lvlJc w:val="left"/>
+      <w:pPr>
+        <w:ind w:left="6180" w:hanging="360"/>
+      </w:pPr>
+    </w:lvl>
+    <w:lvl w:ilvl="7" w:tplc="04090019" w:tentative="1">
+      <w:start w:val="1"/>
+      <w:numFmt w:val="lowerLetter"/>
+      <w:lvlText w:val="%8."/>
+      <w:lvlJc w:val="left"/>
+      <w:pPr>
+        <w:ind w:left="6900" w:hanging="360"/>
+      </w:pPr>
+    </w:lvl>
+    <w:lvl w:ilvl="8" w:tplc="0409001B" w:tentative="1">
+      <w:start w:val="1"/>
+      <w:numFmt w:val="lowerRoman"/>
+      <w:lvlText w:val="%9."/>
+      <w:lvlJc w:val="right"/>
+      <w:pPr>
+        <w:ind w:left="7620" w:hanging="180"/>
+      </w:pPr>
+    </w:lvl>
+  </w:abstractNum>
+  <w:abstractNum w:abstractNumId="54" w15:restartNumberingAfterBreak="0">
     <w:nsid w:val="6DC6044F"/>
     <w:multiLevelType w:val="hybridMultilevel"/>
     <w:tmpl w:val="BCEC6146"/>
@@ -50556,7 +51934,7 @@
       </w:pPr>
     </w:lvl>
   </w:abstractNum>
-  <w:abstractNum w:abstractNumId="54" w15:restartNumberingAfterBreak="0">
+  <w:abstractNum w:abstractNumId="55" w15:restartNumberingAfterBreak="0">
     <w:nsid w:val="70CA38A9"/>
     <w:multiLevelType w:val="hybridMultilevel"/>
     <w:tmpl w:val="77927D6A"/>
@@ -50646,7 +52024,7 @@
       </w:pPr>
     </w:lvl>
   </w:abstractNum>
-  <w:abstractNum w:abstractNumId="55" w15:restartNumberingAfterBreak="0">
+  <w:abstractNum w:abstractNumId="56" w15:restartNumberingAfterBreak="0">
     <w:nsid w:val="754C4872"/>
     <w:multiLevelType w:val="hybridMultilevel"/>
     <w:tmpl w:val="FE0EF244"/>
@@ -50736,7 +52114,7 @@
       </w:pPr>
     </w:lvl>
   </w:abstractNum>
-  <w:abstractNum w:abstractNumId="56" w15:restartNumberingAfterBreak="0">
+  <w:abstractNum w:abstractNumId="57" w15:restartNumberingAfterBreak="0">
     <w:nsid w:val="75C37DCC"/>
     <w:multiLevelType w:val="hybridMultilevel"/>
     <w:tmpl w:val="9240139C"/>
@@ -50822,7 +52200,7 @@
       </w:pPr>
     </w:lvl>
   </w:abstractNum>
-  <w:abstractNum w:abstractNumId="57" w15:restartNumberingAfterBreak="0">
+  <w:abstractNum w:abstractNumId="58" w15:restartNumberingAfterBreak="0">
     <w:nsid w:val="762B2419"/>
     <w:multiLevelType w:val="hybridMultilevel"/>
     <w:tmpl w:val="1B1EB16C"/>
@@ -50938,7 +52316,7 @@
       </w:rPr>
     </w:lvl>
   </w:abstractNum>
-  <w:abstractNum w:abstractNumId="58" w15:restartNumberingAfterBreak="0">
+  <w:abstractNum w:abstractNumId="59" w15:restartNumberingAfterBreak="0">
     <w:nsid w:val="781810EA"/>
     <w:multiLevelType w:val="hybridMultilevel"/>
     <w:tmpl w:val="564C02F6"/>
@@ -51055,7 +52433,7 @@
       </w:rPr>
     </w:lvl>
   </w:abstractNum>
-  <w:abstractNum w:abstractNumId="59" w15:restartNumberingAfterBreak="0">
+  <w:abstractNum w:abstractNumId="60" w15:restartNumberingAfterBreak="0">
     <w:nsid w:val="7E177C31"/>
     <w:multiLevelType w:val="hybridMultilevel"/>
     <w:tmpl w:val="DFD6A860"/>
@@ -51141,7 +52519,7 @@
       </w:pPr>
     </w:lvl>
   </w:abstractNum>
-  <w:abstractNum w:abstractNumId="60" w15:restartNumberingAfterBreak="0">
+  <w:abstractNum w:abstractNumId="61" w15:restartNumberingAfterBreak="0">
     <w:nsid w:val="7E834781"/>
     <w:multiLevelType w:val="hybridMultilevel"/>
     <w:tmpl w:val="CB24D954"/>
@@ -51255,7 +52633,7 @@
     </w:lvl>
   </w:abstractNum>
   <w:num w:numId="1" w16cid:durableId="1472597300">
-    <w:abstractNumId w:val="57"/>
+    <w:abstractNumId w:val="58"/>
   </w:num>
   <w:num w:numId="2" w16cid:durableId="3172809">
     <w:abstractNumId w:val="13"/>
@@ -51282,7 +52660,7 @@
     <w:abstractNumId w:val="22"/>
   </w:num>
   <w:num w:numId="10" w16cid:durableId="1360811199">
-    <w:abstractNumId w:val="53"/>
+    <w:abstractNumId w:val="54"/>
   </w:num>
   <w:num w:numId="11" w16cid:durableId="1991325383">
     <w:abstractNumId w:val="25"/>
@@ -51333,10 +52711,10 @@
     <w:abstractNumId w:val="19"/>
   </w:num>
   <w:num w:numId="27" w16cid:durableId="633801521">
-    <w:abstractNumId w:val="56"/>
+    <w:abstractNumId w:val="57"/>
   </w:num>
   <w:num w:numId="28" w16cid:durableId="141433378">
-    <w:abstractNumId w:val="59"/>
+    <w:abstractNumId w:val="60"/>
   </w:num>
   <w:num w:numId="29" w16cid:durableId="780105086">
     <w:abstractNumId w:val="30"/>
@@ -51351,7 +52729,7 @@
     <w:abstractNumId w:val="33"/>
   </w:num>
   <w:num w:numId="33" w16cid:durableId="302931834">
-    <w:abstractNumId w:val="58"/>
+    <w:abstractNumId w:val="59"/>
   </w:num>
   <w:num w:numId="34" w16cid:durableId="1603804454">
     <w:abstractNumId w:val="2"/>
@@ -51408,7 +52786,7 @@
     <w:abstractNumId w:val="36"/>
   </w:num>
   <w:num w:numId="52" w16cid:durableId="8263206">
-    <w:abstractNumId w:val="54"/>
+    <w:abstractNumId w:val="55"/>
   </w:num>
   <w:num w:numId="53" w16cid:durableId="1056197900">
     <w:abstractNumId w:val="50"/>
@@ -51423,7 +52801,7 @@
     <w:abstractNumId w:val="27"/>
   </w:num>
   <w:num w:numId="57" w16cid:durableId="2009750327">
-    <w:abstractNumId w:val="55"/>
+    <w:abstractNumId w:val="56"/>
   </w:num>
   <w:num w:numId="58" w16cid:durableId="999314613">
     <w:abstractNumId w:val="32"/>
@@ -51435,7 +52813,10 @@
     <w:abstractNumId w:val="8"/>
   </w:num>
   <w:num w:numId="61" w16cid:durableId="657610641">
-    <w:abstractNumId w:val="60"/>
+    <w:abstractNumId w:val="61"/>
+  </w:num>
+  <w:num w:numId="62" w16cid:durableId="1207913791">
+    <w:abstractNumId w:val="53"/>
   </w:num>
   <w:numIdMacAtCleanup w:val="60"/>
 </w:numbering>
@@ -51841,7 +53222,7 @@
   <w:style w:type="paragraph" w:default="1" w:styleId="Normal">
     <w:name w:val="Normal"/>
     <w:qFormat/>
-    <w:rsid w:val="0030702E"/>
+    <w:rsid w:val="00AE1EA8"/>
     <w:rPr>
       <w:rFonts w:ascii="Times New Roman" w:eastAsia="Times New Roman" w:hAnsi="Times New Roman" w:cs="Times New Roman"/>
       <w:lang w:val="vi"/>

</xml_diff>